<commit_message>
finished code signing paper
</commit_message>
<xml_diff>
--- a/code_signing.docx
+++ b/code_signing.docx
@@ -37,7 +37,45 @@
         <w:rPr>
           <w:rFonts w:ascii="Arial" w:hAnsi="Arial" w:cs="Arial"/>
         </w:rPr>
-        <w:t xml:space="preserve">consumers to better trust developers by allowing developers to ensure their product is protected from unwanted tampering by a third-party. Through various methods including SSL encryption, </w:t>
+        <w:t xml:space="preserve">consumers to better trust developers by allowing developers to ensure their product is protected from unwanted tampering by a third-party. Through methods including </w:t>
+      </w:r>
+      <w:r>
+        <w:rPr>
+          <w:rFonts w:ascii="Arial" w:hAnsi="Arial" w:cs="Arial"/>
+        </w:rPr>
+        <w:t>TLS encryption</w:t>
+      </w:r>
+      <w:r>
+        <w:rPr>
+          <w:rFonts w:ascii="Arial" w:hAnsi="Arial" w:cs="Arial"/>
+        </w:rPr>
+        <w:t xml:space="preserve"> and</w:t>
+      </w:r>
+      <w:r>
+        <w:rPr>
+          <w:rFonts w:ascii="Arial" w:hAnsi="Arial" w:cs="Arial"/>
+        </w:rPr>
+        <w:t xml:space="preserve"> </w:t>
+      </w:r>
+      <w:proofErr w:type="spellStart"/>
+      <w:r>
+        <w:rPr>
+          <w:rFonts w:ascii="Arial" w:hAnsi="Arial" w:cs="Arial"/>
+        </w:rPr>
+        <w:t>Xcode</w:t>
+      </w:r>
+      <w:proofErr w:type="spellEnd"/>
+      <w:r>
+        <w:rPr>
+          <w:rFonts w:ascii="Arial" w:hAnsi="Arial" w:cs="Arial"/>
+        </w:rPr>
+        <w:t xml:space="preserve"> implementation</w:t>
+      </w:r>
+      <w:r>
+        <w:rPr>
+          <w:rFonts w:ascii="Arial" w:hAnsi="Arial" w:cs="Arial"/>
+        </w:rPr>
+        <w:t>, code signing protects end-users from unwanted criminal and malicious intent from outside parties.</w:t>
       </w:r>
     </w:p>
     <w:p>
@@ -214,18 +252,197 @@
     </w:p>
     <w:p>
       <w:pPr>
-        <w:pStyle w:val="ListParagraph"/>
-        <w:numPr>
-          <w:ilvl w:val="0"/>
-          <w:numId w:val="2"/>
-        </w:numPr>
-        <w:spacing w:after="0" w:line="240" w:lineRule="auto"/>
-        <w:rPr>
-          <w:rFonts w:ascii="Arial" w:hAnsi="Arial" w:cs="Arial"/>
-          <w:b/>
-          <w:bCs/>
-        </w:rPr>
-      </w:pPr>
+        <w:spacing w:after="0" w:line="240" w:lineRule="auto"/>
+        <w:rPr>
+          <w:rFonts w:ascii="Arial" w:hAnsi="Arial" w:cs="Arial"/>
+          <w:b/>
+          <w:bCs/>
+        </w:rPr>
+      </w:pPr>
+      <w:r>
+        <w:rPr>
+          <w:rFonts w:ascii="Arial" w:hAnsi="Arial" w:cs="Arial"/>
+          <w:b/>
+          <w:bCs/>
+        </w:rPr>
+        <w:t>3</w:t>
+      </w:r>
+      <w:r>
+        <w:rPr>
+          <w:rFonts w:ascii="Arial" w:hAnsi="Arial" w:cs="Arial"/>
+          <w:b/>
+          <w:bCs/>
+        </w:rPr>
+        <w:t xml:space="preserve"> </w:t>
+      </w:r>
+      <w:r>
+        <w:rPr>
+          <w:rFonts w:ascii="Arial" w:hAnsi="Arial" w:cs="Arial"/>
+          <w:b/>
+          <w:bCs/>
+        </w:rPr>
+        <w:t xml:space="preserve">Code Signing Process for </w:t>
+      </w:r>
+      <w:r>
+        <w:rPr>
+          <w:rFonts w:ascii="Arial" w:hAnsi="Arial" w:cs="Arial"/>
+          <w:b/>
+          <w:bCs/>
+        </w:rPr>
+        <w:t>Application</w:t>
+      </w:r>
+    </w:p>
+    <w:p>
+      <w:pPr>
+        <w:spacing w:after="0" w:line="240" w:lineRule="auto"/>
+        <w:rPr>
+          <w:rFonts w:ascii="Arial" w:hAnsi="Arial" w:cs="Arial"/>
+        </w:rPr>
+      </w:pPr>
+      <w:r>
+        <w:rPr>
+          <w:rFonts w:ascii="Arial" w:hAnsi="Arial" w:cs="Arial"/>
+        </w:rPr>
+        <w:t xml:space="preserve">Receiving a certificate for an application is straightforward but requires payment and information from the user. Services including DigiCert allow for the certificate to be signed towards the application. Signing an application ensures the end-user the program in question is safe to use. </w:t>
+      </w:r>
+    </w:p>
+    <w:p>
+      <w:pPr>
+        <w:spacing w:after="0" w:line="240" w:lineRule="auto"/>
+        <w:rPr>
+          <w:rFonts w:ascii="Arial" w:hAnsi="Arial" w:cs="Arial"/>
+        </w:rPr>
+      </w:pPr>
+    </w:p>
+    <w:p>
+      <w:pPr>
+        <w:spacing w:after="0" w:line="240" w:lineRule="auto"/>
+        <w:rPr>
+          <w:rFonts w:ascii="Arial" w:hAnsi="Arial" w:cs="Arial"/>
+          <w:b/>
+          <w:bCs/>
+        </w:rPr>
+      </w:pPr>
+      <w:r>
+        <w:rPr>
+          <w:rFonts w:ascii="Arial" w:hAnsi="Arial" w:cs="Arial"/>
+          <w:b/>
+          <w:bCs/>
+        </w:rPr>
+        <w:t>4</w:t>
+      </w:r>
+      <w:r>
+        <w:rPr>
+          <w:rFonts w:ascii="Arial" w:hAnsi="Arial" w:cs="Arial"/>
+          <w:b/>
+          <w:bCs/>
+        </w:rPr>
+        <w:t xml:space="preserve"> </w:t>
+      </w:r>
+      <w:r>
+        <w:rPr>
+          <w:rFonts w:ascii="Arial" w:hAnsi="Arial" w:cs="Arial"/>
+          <w:b/>
+          <w:bCs/>
+        </w:rPr>
+        <w:t>SSL Encryption</w:t>
+      </w:r>
+    </w:p>
+    <w:p>
+      <w:pPr>
+        <w:spacing w:after="0" w:line="240" w:lineRule="auto"/>
+        <w:rPr>
+          <w:rFonts w:ascii="Arial" w:hAnsi="Arial" w:cs="Arial"/>
+        </w:rPr>
+      </w:pPr>
+      <w:r>
+        <w:rPr>
+          <w:rFonts w:ascii="Arial" w:hAnsi="Arial" w:cs="Arial"/>
+        </w:rPr>
+        <w:t>SSL (Secure Sockets Layer) encryption allows companies to receive authorization that their website is safe for the public and contain no malicious content. Creating an authorized environment involves a similar process as one obtains a certificate from CAs. SSL allows the encryption of important data from the end-user to not be tampered with during the delivery.</w:t>
+      </w:r>
+    </w:p>
+    <w:p>
+      <w:pPr>
+        <w:spacing w:after="0" w:line="240" w:lineRule="auto"/>
+        <w:rPr>
+          <w:rFonts w:ascii="Arial" w:hAnsi="Arial" w:cs="Arial"/>
+        </w:rPr>
+      </w:pPr>
+    </w:p>
+    <w:p>
+      <w:pPr>
+        <w:spacing w:after="0" w:line="240" w:lineRule="auto"/>
+        <w:rPr>
+          <w:rFonts w:ascii="Arial" w:hAnsi="Arial" w:cs="Arial"/>
+          <w:b/>
+          <w:bCs/>
+        </w:rPr>
+      </w:pPr>
+      <w:r>
+        <w:rPr>
+          <w:rFonts w:ascii="Arial" w:hAnsi="Arial" w:cs="Arial"/>
+          <w:b/>
+          <w:bCs/>
+        </w:rPr>
+        <w:t>5</w:t>
+      </w:r>
+      <w:r>
+        <w:rPr>
+          <w:rFonts w:ascii="Arial" w:hAnsi="Arial" w:cs="Arial"/>
+          <w:b/>
+          <w:bCs/>
+        </w:rPr>
+        <w:t xml:space="preserve"> </w:t>
+      </w:r>
+      <w:r>
+        <w:rPr>
+          <w:rFonts w:ascii="Arial" w:hAnsi="Arial" w:cs="Arial"/>
+          <w:b/>
+          <w:bCs/>
+        </w:rPr>
+        <w:t>TLS Encryption</w:t>
+      </w:r>
+    </w:p>
+    <w:p>
+      <w:pPr>
+        <w:spacing w:after="0" w:line="240" w:lineRule="auto"/>
+        <w:rPr>
+          <w:rFonts w:ascii="Arial" w:hAnsi="Arial" w:cs="Arial"/>
+        </w:rPr>
+      </w:pPr>
+      <w:r>
+        <w:rPr>
+          <w:rFonts w:ascii="Arial" w:hAnsi="Arial" w:cs="Arial"/>
+        </w:rPr>
+        <w:t xml:space="preserve">TLS (Transport Layer Security) encryption is the overall security protocol used by websites to protect against unwanted tampering of website data. TLS is now widely used as the proper encryption for website and requires a valid certificate from CAs. TLS evolved from SSL which improved on security and is less vulnerable. </w:t>
+      </w:r>
+    </w:p>
+    <w:p>
+      <w:pPr>
+        <w:spacing w:after="0" w:line="240" w:lineRule="auto"/>
+        <w:rPr>
+          <w:rFonts w:ascii="Arial" w:hAnsi="Arial" w:cs="Arial"/>
+        </w:rPr>
+      </w:pPr>
+    </w:p>
+    <w:p>
+      <w:pPr>
+        <w:spacing w:after="0" w:line="240" w:lineRule="auto"/>
+        <w:rPr>
+          <w:rFonts w:ascii="Arial" w:hAnsi="Arial" w:cs="Arial"/>
+          <w:b/>
+          <w:bCs/>
+        </w:rPr>
+      </w:pPr>
+      <w:r>
+        <w:rPr>
+          <w:rFonts w:ascii="Arial" w:hAnsi="Arial" w:cs="Arial"/>
+          <w:b/>
+          <w:bCs/>
+        </w:rPr>
+        <w:t xml:space="preserve">6 </w:t>
+      </w:r>
       <w:r>
         <w:rPr>
           <w:rFonts w:ascii="Arial" w:hAnsi="Arial" w:cs="Arial"/>
@@ -233,6 +450,14 @@
           <w:bCs/>
         </w:rPr>
         <w:t>Code Signing Process</w:t>
+      </w:r>
+      <w:r>
+        <w:rPr>
+          <w:rFonts w:ascii="Arial" w:hAnsi="Arial" w:cs="Arial"/>
+          <w:b/>
+          <w:bCs/>
+        </w:rPr>
+        <w:t xml:space="preserve"> for Domain</w:t>
       </w:r>
     </w:p>
     <w:p>
@@ -268,7 +493,7 @@
         <w:pStyle w:val="ListParagraph"/>
         <w:numPr>
           <w:ilvl w:val="1"/>
-          <w:numId w:val="2"/>
+          <w:numId w:val="5"/>
         </w:numPr>
         <w:spacing w:after="0" w:line="240" w:lineRule="auto"/>
         <w:rPr>
@@ -339,6 +564,7 @@
           <w:sz w:val="22"/>
           <w:szCs w:val="22"/>
         </w:rPr>
+        <w:lastRenderedPageBreak/>
         <w:t xml:space="preserve"> </w:t>
       </w:r>
       <w:r>
@@ -604,15 +830,7 @@
           <w:sz w:val="22"/>
           <w:szCs w:val="22"/>
         </w:rPr>
-        <w:t xml:space="preserve"> </w:t>
-      </w:r>
-      <w:r>
-        <w:rPr>
-          <w:rFonts w:ascii="Courier New" w:eastAsia="Times New Roman" w:hAnsi="Courier New" w:cs="Courier New"/>
-          <w:sz w:val="22"/>
-          <w:szCs w:val="22"/>
-        </w:rPr>
-        <w:t>Marketing</w:t>
+        <w:t xml:space="preserve"> Marketing</w:t>
       </w:r>
     </w:p>
     <w:p>
@@ -680,17 +898,7 @@
           <w:sz w:val="22"/>
           <w:szCs w:val="22"/>
         </w:rPr>
-        <w:t>State</w:t>
-      </w:r>
-      <w:bookmarkStart w:id="0" w:name="_GoBack"/>
-      <w:bookmarkEnd w:id="0"/>
-      <w:r>
-        <w:rPr>
-          <w:rFonts w:ascii="Arial" w:eastAsia="Times New Roman" w:hAnsi="Arial" w:cs="Arial"/>
-          <w:sz w:val="22"/>
-          <w:szCs w:val="22"/>
-        </w:rPr>
-        <w:t xml:space="preserve">/province: </w:t>
+        <w:t xml:space="preserve">State/province: </w:t>
       </w:r>
       <w:r>
         <w:rPr>
@@ -752,6 +960,14 @@
         </w:rPr>
         <w:t>When instructed, do not input challenge password.</w:t>
       </w:r>
+      <w:r>
+        <w:rPr>
+          <w:rFonts w:ascii="Arial" w:eastAsia="Times New Roman" w:hAnsi="Arial" w:cs="Arial"/>
+          <w:sz w:val="22"/>
+          <w:szCs w:val="22"/>
+        </w:rPr>
+        <w:t xml:space="preserve"> Each instruction should be modified to the developer’s discretion.</w:t>
+      </w:r>
     </w:p>
     <w:p>
       <w:pPr>
@@ -766,7 +982,7 @@
         <w:pStyle w:val="ListParagraph"/>
         <w:numPr>
           <w:ilvl w:val="1"/>
-          <w:numId w:val="2"/>
+          <w:numId w:val="5"/>
         </w:numPr>
         <w:spacing w:after="0" w:line="240" w:lineRule="auto"/>
         <w:rPr>
@@ -789,8 +1005,6 @@
         <w:spacing w:after="0" w:line="240" w:lineRule="auto"/>
         <w:rPr>
           <w:rFonts w:ascii="Arial" w:hAnsi="Arial" w:cs="Arial"/>
-          <w:b/>
-          <w:bCs/>
         </w:rPr>
       </w:pPr>
       <w:r>
@@ -805,98 +1019,197 @@
         </w:rPr>
         <w:t xml:space="preserve"> Options including Let’s Encrypt are nonprofit solutions that do not require payment and are trusted the same as other CAs.</w:t>
       </w:r>
-    </w:p>
-    <w:p>
-      <w:pPr>
-        <w:spacing w:after="0" w:line="240" w:lineRule="auto"/>
-        <w:rPr>
-          <w:rFonts w:ascii="Arial" w:hAnsi="Arial" w:cs="Arial"/>
-        </w:rPr>
-      </w:pPr>
-    </w:p>
-    <w:p>
-      <w:pPr>
-        <w:spacing w:after="0" w:line="240" w:lineRule="auto"/>
-        <w:rPr>
-          <w:rFonts w:ascii="Arial" w:hAnsi="Arial" w:cs="Arial"/>
-          <w:b/>
-          <w:bCs/>
-        </w:rPr>
-      </w:pPr>
-      <w:r>
-        <w:rPr>
-          <w:rFonts w:ascii="Arial" w:hAnsi="Arial" w:cs="Arial"/>
-          <w:b/>
-          <w:bCs/>
-        </w:rPr>
-        <w:t>SSL Encryption</w:t>
-      </w:r>
-    </w:p>
-    <w:p>
-      <w:pPr>
-        <w:spacing w:after="0" w:line="240" w:lineRule="auto"/>
-        <w:rPr>
-          <w:rFonts w:ascii="Arial" w:hAnsi="Arial" w:cs="Arial"/>
-        </w:rPr>
-      </w:pPr>
-      <w:r>
-        <w:rPr>
-          <w:rFonts w:ascii="Arial" w:hAnsi="Arial" w:cs="Arial"/>
-        </w:rPr>
-        <w:t>SSL</w:t>
-      </w:r>
-      <w:r>
-        <w:rPr>
-          <w:rFonts w:ascii="Arial" w:hAnsi="Arial" w:cs="Arial"/>
-        </w:rPr>
-        <w:t xml:space="preserve"> (Secure Sockets Layer)</w:t>
-      </w:r>
-      <w:r>
-        <w:rPr>
-          <w:rFonts w:ascii="Arial" w:hAnsi="Arial" w:cs="Arial"/>
-        </w:rPr>
-        <w:t xml:space="preserve"> encryption </w:t>
-      </w:r>
-      <w:r>
-        <w:rPr>
-          <w:rFonts w:ascii="Arial" w:hAnsi="Arial" w:cs="Arial"/>
-        </w:rPr>
-        <w:t xml:space="preserve">allows </w:t>
-      </w:r>
-      <w:r>
-        <w:rPr>
-          <w:rFonts w:ascii="Arial" w:hAnsi="Arial" w:cs="Arial"/>
-        </w:rPr>
-        <w:t>companies to receive authorization that their website is safe for the public and contain no malicious content. Creating an authorized environment involves a similar process as one obtains a certificate from C</w:t>
-      </w:r>
-      <w:r>
-        <w:rPr>
-          <w:rFonts w:ascii="Arial" w:hAnsi="Arial" w:cs="Arial"/>
-        </w:rPr>
-        <w:t>A</w:t>
-      </w:r>
-      <w:r>
-        <w:rPr>
-          <w:rFonts w:ascii="Arial" w:hAnsi="Arial" w:cs="Arial"/>
-        </w:rPr>
-        <w:t>s.</w:t>
-      </w:r>
-      <w:r>
-        <w:rPr>
-          <w:rFonts w:ascii="Arial" w:hAnsi="Arial" w:cs="Arial"/>
-        </w:rPr>
-        <w:t xml:space="preserve"> SSL encryption is dedicated to making websites safe and viewable for everyone. Using a </w:t>
-      </w:r>
-    </w:p>
-    <w:p>
-      <w:pPr>
-        <w:spacing w:after="0" w:line="240" w:lineRule="auto"/>
-        <w:rPr>
-          <w:rFonts w:ascii="Arial" w:hAnsi="Arial" w:cs="Arial"/>
-          <w:b/>
-          <w:bCs/>
-        </w:rPr>
-      </w:pPr>
+      <w:r>
+        <w:rPr>
+          <w:rFonts w:ascii="Arial" w:hAnsi="Arial" w:cs="Arial"/>
+        </w:rPr>
+        <w:t xml:space="preserve"> Understanding where the certificate is being retrieved from is important. </w:t>
+      </w:r>
+    </w:p>
+    <w:p>
+      <w:pPr>
+        <w:spacing w:after="0" w:line="240" w:lineRule="auto"/>
+        <w:rPr>
+          <w:rFonts w:ascii="Arial" w:hAnsi="Arial" w:cs="Arial"/>
+        </w:rPr>
+      </w:pPr>
+    </w:p>
+    <w:p>
+      <w:pPr>
+        <w:pStyle w:val="ListParagraph"/>
+        <w:numPr>
+          <w:ilvl w:val="1"/>
+          <w:numId w:val="5"/>
+        </w:numPr>
+        <w:spacing w:after="0" w:line="240" w:lineRule="auto"/>
+        <w:rPr>
+          <w:rFonts w:ascii="Arial" w:hAnsi="Arial" w:cs="Arial"/>
+          <w:b/>
+          <w:bCs/>
+        </w:rPr>
+      </w:pPr>
+      <w:r>
+        <w:rPr>
+          <w:rFonts w:ascii="Arial" w:hAnsi="Arial" w:cs="Arial"/>
+          <w:b/>
+          <w:bCs/>
+        </w:rPr>
+        <w:t>Usage of certificate</w:t>
+      </w:r>
+    </w:p>
+    <w:p>
+      <w:pPr>
+        <w:spacing w:after="0" w:line="240" w:lineRule="auto"/>
+        <w:rPr>
+          <w:rFonts w:ascii="Arial" w:hAnsi="Arial" w:cs="Arial"/>
+        </w:rPr>
+      </w:pPr>
+      <w:r>
+        <w:rPr>
+          <w:rFonts w:ascii="Arial" w:hAnsi="Arial" w:cs="Arial"/>
+        </w:rPr>
+        <w:t xml:space="preserve">The certificate obtained from the authorized CA allows the securing of a website and securing of applications written from the developer. </w:t>
+      </w:r>
+    </w:p>
+    <w:p>
+      <w:pPr>
+        <w:spacing w:after="0" w:line="240" w:lineRule="auto"/>
+        <w:rPr>
+          <w:rFonts w:ascii="Arial" w:hAnsi="Arial" w:cs="Arial"/>
+        </w:rPr>
+      </w:pPr>
+    </w:p>
+    <w:p>
+      <w:pPr>
+        <w:spacing w:after="0" w:line="240" w:lineRule="auto"/>
+        <w:rPr>
+          <w:rFonts w:ascii="Arial" w:hAnsi="Arial" w:cs="Arial"/>
+          <w:b/>
+          <w:bCs/>
+        </w:rPr>
+      </w:pPr>
+      <w:r>
+        <w:rPr>
+          <w:rFonts w:ascii="Arial" w:hAnsi="Arial" w:cs="Arial"/>
+          <w:b/>
+          <w:bCs/>
+        </w:rPr>
+        <w:t>7</w:t>
+      </w:r>
+      <w:r>
+        <w:rPr>
+          <w:rFonts w:ascii="Arial" w:hAnsi="Arial" w:cs="Arial"/>
+          <w:b/>
+          <w:bCs/>
+        </w:rPr>
+        <w:t xml:space="preserve"> Apple’s Implementation</w:t>
+      </w:r>
+    </w:p>
+    <w:p>
+      <w:pPr>
+        <w:spacing w:after="0" w:line="240" w:lineRule="auto"/>
+        <w:rPr>
+          <w:rFonts w:ascii="Arial" w:hAnsi="Arial" w:cs="Arial"/>
+        </w:rPr>
+      </w:pPr>
+      <w:r>
+        <w:rPr>
+          <w:rFonts w:ascii="Arial" w:hAnsi="Arial" w:cs="Arial"/>
+        </w:rPr>
+        <w:t xml:space="preserve">The </w:t>
+      </w:r>
+      <w:r>
+        <w:rPr>
+          <w:rFonts w:ascii="Arial" w:hAnsi="Arial" w:cs="Arial"/>
+        </w:rPr>
+        <w:t>m</w:t>
+      </w:r>
+      <w:r>
+        <w:rPr>
+          <w:rFonts w:ascii="Arial" w:hAnsi="Arial" w:cs="Arial"/>
+        </w:rPr>
+        <w:t>odern multi-</w:t>
+      </w:r>
+      <w:r>
+        <w:rPr>
+          <w:rFonts w:ascii="Arial" w:hAnsi="Arial" w:cs="Arial"/>
+        </w:rPr>
+        <w:t>billion-dollar</w:t>
+      </w:r>
+      <w:r>
+        <w:rPr>
+          <w:rFonts w:ascii="Arial" w:hAnsi="Arial" w:cs="Arial"/>
+        </w:rPr>
+        <w:t xml:space="preserve"> corporation Apple has implemented a</w:t>
+      </w:r>
+      <w:r>
+        <w:rPr>
+          <w:rFonts w:ascii="Arial" w:hAnsi="Arial" w:cs="Arial"/>
+        </w:rPr>
+        <w:t xml:space="preserve"> form of code signing for use on Apple hardware. Code signing is required to submit and upload their application to the App Store which requires their Apple Developer ID. This process is important in securing the App S</w:t>
+      </w:r>
+      <w:bookmarkStart w:id="0" w:name="_GoBack"/>
+      <w:bookmarkEnd w:id="0"/>
+      <w:r>
+        <w:rPr>
+          <w:rFonts w:ascii="Arial" w:hAnsi="Arial" w:cs="Arial"/>
+        </w:rPr>
+        <w:t>tore from unwanted malicious applications but also disallows independent developers from publishing their application without requiring monetary compensation.</w:t>
+      </w:r>
+    </w:p>
+    <w:p>
+      <w:pPr>
+        <w:spacing w:after="0" w:line="240" w:lineRule="auto"/>
+        <w:rPr>
+          <w:rFonts w:ascii="Arial" w:hAnsi="Arial" w:cs="Arial"/>
+        </w:rPr>
+      </w:pPr>
+    </w:p>
+    <w:p>
+      <w:pPr>
+        <w:spacing w:after="0" w:line="240" w:lineRule="auto"/>
+        <w:rPr>
+          <w:rFonts w:ascii="Arial" w:hAnsi="Arial" w:cs="Arial"/>
+          <w:b/>
+          <w:bCs/>
+        </w:rPr>
+      </w:pPr>
+      <w:r>
+        <w:rPr>
+          <w:rFonts w:ascii="Arial" w:hAnsi="Arial" w:cs="Arial"/>
+          <w:b/>
+          <w:bCs/>
+        </w:rPr>
+        <w:t>8</w:t>
+      </w:r>
+      <w:r>
+        <w:rPr>
+          <w:rFonts w:ascii="Arial" w:hAnsi="Arial" w:cs="Arial"/>
+          <w:b/>
+          <w:bCs/>
+        </w:rPr>
+        <w:t xml:space="preserve"> Conclusion</w:t>
+      </w:r>
+    </w:p>
+    <w:p>
+      <w:pPr>
+        <w:spacing w:after="0" w:line="240" w:lineRule="auto"/>
+        <w:rPr>
+          <w:rFonts w:ascii="Arial" w:hAnsi="Arial" w:cs="Arial"/>
+        </w:rPr>
+      </w:pPr>
+      <w:r>
+        <w:rPr>
+          <w:rFonts w:ascii="Arial" w:hAnsi="Arial" w:cs="Arial"/>
+        </w:rPr>
+        <w:t>Protection</w:t>
+      </w:r>
+      <w:r>
+        <w:rPr>
+          <w:rFonts w:ascii="Arial" w:hAnsi="Arial" w:cs="Arial"/>
+        </w:rPr>
+        <w:t xml:space="preserve"> from outsiders is important for the stability of the digital world. While code signing does not 100% guarantee protection, it is a good step to dismantle unwanted tampering of websites or products as well as understanding the product the end-user decides to endure.</w:t>
+      </w:r>
     </w:p>
     <w:p>
       <w:pPr>
@@ -967,6 +1280,7 @@
       <w:pPr>
         <w:spacing w:after="0" w:line="240" w:lineRule="auto"/>
         <w:rPr>
+          <w:rStyle w:val="Hyperlink"/>
           <w:rFonts w:ascii="Arial" w:hAnsi="Arial" w:cs="Arial"/>
         </w:rPr>
       </w:pPr>
@@ -979,6 +1293,56 @@
           <w:t>https://www.ssl.com/how-to/manually-generate-a-certificate-signing-request-csr-using-openssl/</w:t>
         </w:r>
       </w:hyperlink>
+    </w:p>
+    <w:p>
+      <w:pPr>
+        <w:spacing w:after="0" w:line="240" w:lineRule="auto"/>
+        <w:rPr>
+          <w:rFonts w:ascii="Arial" w:hAnsi="Arial" w:cs="Arial"/>
+        </w:rPr>
+      </w:pPr>
+      <w:hyperlink r:id="rId9" w:history="1">
+        <w:r>
+          <w:rPr>
+            <w:rStyle w:val="Hyperlink"/>
+            <w:rFonts w:ascii="Arial" w:hAnsi="Arial" w:cs="Arial"/>
+          </w:rPr>
+          <w:t>https://mkaz.blog/code/code-signing-a-windows-application/</w:t>
+        </w:r>
+      </w:hyperlink>
+    </w:p>
+    <w:p>
+      <w:pPr>
+        <w:spacing w:after="0" w:line="240" w:lineRule="auto"/>
+        <w:rPr>
+          <w:rFonts w:ascii="Arial" w:hAnsi="Arial" w:cs="Arial"/>
+        </w:rPr>
+      </w:pPr>
+      <w:hyperlink r:id="rId10" w:history="1">
+        <w:r>
+          <w:rPr>
+            <w:rStyle w:val="Hyperlink"/>
+            <w:rFonts w:ascii="Arial" w:hAnsi="Arial" w:cs="Arial"/>
+          </w:rPr>
+          <w:t>https://linux.die.net/man/1/openssl</w:t>
+        </w:r>
+      </w:hyperlink>
+    </w:p>
+    <w:p>
+      <w:pPr>
+        <w:spacing w:after="0" w:line="240" w:lineRule="auto"/>
+        <w:rPr>
+          <w:rFonts w:ascii="Arial" w:hAnsi="Arial" w:cs="Arial"/>
+        </w:rPr>
+      </w:pPr>
+    </w:p>
+    <w:p>
+      <w:pPr>
+        <w:spacing w:after="0" w:line="240" w:lineRule="auto"/>
+        <w:rPr>
+          <w:rFonts w:ascii="Arial" w:hAnsi="Arial" w:cs="Arial"/>
+        </w:rPr>
+      </w:pPr>
     </w:p>
     <w:p>
       <w:pPr>
@@ -1025,6 +1389,119 @@
 <file path=word/numbering.xml><?xml version="1.0" encoding="utf-8"?>
 <w:numbering xmlns:wpc="http://schemas.microsoft.com/office/word/2010/wordprocessingCanvas" xmlns:cx="http://schemas.microsoft.com/office/drawing/2014/chartex" xmlns:cx1="http://schemas.microsoft.com/office/drawing/2015/9/8/chartex" xmlns:cx2="http://schemas.microsoft.com/office/drawing/2015/10/21/chartex" xmlns:cx3="http://schemas.microsoft.com/office/drawing/2016/5/9/chartex" xmlns:cx4="http://schemas.microsoft.com/office/drawing/2016/5/10/chartex" xmlns:cx5="http://schemas.microsoft.com/office/drawing/2016/5/11/chartex" xmlns:cx6="http://schemas.microsoft.com/office/drawing/2016/5/12/chartex" xmlns:cx7="http://schemas.microsoft.com/office/drawing/2016/5/13/chartex" xmlns:cx8="http://schemas.microsoft.com/office/drawing/2016/5/14/chartex" xmlns:mc="http://schemas.openxmlformats.org/markup-compatibility/2006" xmlns:aink="http://schemas.microsoft.com/office/drawing/2016/ink" xmlns:am3d="http://schemas.microsoft.com/office/drawing/2017/model3d" xmlns:o="urn:schemas-microsoft-com:office:office" xmlns:r="http://schemas.openxmlformats.org/officeDocument/2006/relationships" xmlns:m="http://schemas.openxmlformats.org/officeDocument/2006/math" xmlns:v="urn:schemas-microsoft-com:vml" xmlns:wp14="http://schemas.microsoft.com/office/word/2010/wordprocessingDrawing" xmlns:wp="http://schemas.openxmlformats.org/drawingml/2006/wordprocessingDrawing" xmlns:w10="urn:schemas-microsoft-com:office:word" xmlns:w="http://schemas.openxmlformats.org/wordprocessingml/2006/main" xmlns:w14="http://schemas.microsoft.com/office/word/2010/wordml" xmlns:w15="http://schemas.microsoft.com/office/word/2012/wordml" xmlns:w16cid="http://schemas.microsoft.com/office/word/2016/wordml/cid" xmlns:w16se="http://schemas.microsoft.com/office/word/2015/wordml/symex" xmlns:wpg="http://schemas.microsoft.com/office/word/2010/wordprocessingGroup" xmlns:wpi="http://schemas.microsoft.com/office/word/2010/wordprocessingInk" xmlns:wne="http://schemas.microsoft.com/office/word/2006/wordml" xmlns:wps="http://schemas.microsoft.com/office/word/2010/wordprocessingShape" mc:Ignorable="w14 w15 w16se w16cid wp14">
   <w:abstractNum w:abstractNumId="0" w15:restartNumberingAfterBreak="0">
+    <w:nsid w:val="05442EAB"/>
+    <w:multiLevelType w:val="multilevel"/>
+    <w:tmpl w:val="2DF6A5CA"/>
+    <w:lvl w:ilvl="0">
+      <w:start w:val="5"/>
+      <w:numFmt w:val="decimal"/>
+      <w:lvlText w:val="%1"/>
+      <w:lvlJc w:val="left"/>
+      <w:pPr>
+        <w:ind w:left="360" w:hanging="360"/>
+      </w:pPr>
+      <w:rPr>
+        <w:rFonts w:hint="default"/>
+      </w:rPr>
+    </w:lvl>
+    <w:lvl w:ilvl="1">
+      <w:start w:val="1"/>
+      <w:numFmt w:val="decimal"/>
+      <w:lvlText w:val="%1.%2"/>
+      <w:lvlJc w:val="left"/>
+      <w:pPr>
+        <w:ind w:left="360" w:hanging="360"/>
+      </w:pPr>
+      <w:rPr>
+        <w:rFonts w:hint="default"/>
+      </w:rPr>
+    </w:lvl>
+    <w:lvl w:ilvl="2">
+      <w:start w:val="1"/>
+      <w:numFmt w:val="decimal"/>
+      <w:lvlText w:val="%1.%2.%3"/>
+      <w:lvlJc w:val="left"/>
+      <w:pPr>
+        <w:ind w:left="720" w:hanging="720"/>
+      </w:pPr>
+      <w:rPr>
+        <w:rFonts w:hint="default"/>
+      </w:rPr>
+    </w:lvl>
+    <w:lvl w:ilvl="3">
+      <w:start w:val="1"/>
+      <w:numFmt w:val="decimal"/>
+      <w:lvlText w:val="%1.%2.%3.%4"/>
+      <w:lvlJc w:val="left"/>
+      <w:pPr>
+        <w:ind w:left="720" w:hanging="720"/>
+      </w:pPr>
+      <w:rPr>
+        <w:rFonts w:hint="default"/>
+      </w:rPr>
+    </w:lvl>
+    <w:lvl w:ilvl="4">
+      <w:start w:val="1"/>
+      <w:numFmt w:val="decimal"/>
+      <w:lvlText w:val="%1.%2.%3.%4.%5"/>
+      <w:lvlJc w:val="left"/>
+      <w:pPr>
+        <w:ind w:left="1080" w:hanging="1080"/>
+      </w:pPr>
+      <w:rPr>
+        <w:rFonts w:hint="default"/>
+      </w:rPr>
+    </w:lvl>
+    <w:lvl w:ilvl="5">
+      <w:start w:val="1"/>
+      <w:numFmt w:val="decimal"/>
+      <w:lvlText w:val="%1.%2.%3.%4.%5.%6"/>
+      <w:lvlJc w:val="left"/>
+      <w:pPr>
+        <w:ind w:left="1080" w:hanging="1080"/>
+      </w:pPr>
+      <w:rPr>
+        <w:rFonts w:hint="default"/>
+      </w:rPr>
+    </w:lvl>
+    <w:lvl w:ilvl="6">
+      <w:start w:val="1"/>
+      <w:numFmt w:val="decimal"/>
+      <w:lvlText w:val="%1.%2.%3.%4.%5.%6.%7"/>
+      <w:lvlJc w:val="left"/>
+      <w:pPr>
+        <w:ind w:left="1440" w:hanging="1440"/>
+      </w:pPr>
+      <w:rPr>
+        <w:rFonts w:hint="default"/>
+      </w:rPr>
+    </w:lvl>
+    <w:lvl w:ilvl="7">
+      <w:start w:val="1"/>
+      <w:numFmt w:val="decimal"/>
+      <w:lvlText w:val="%1.%2.%3.%4.%5.%6.%7.%8"/>
+      <w:lvlJc w:val="left"/>
+      <w:pPr>
+        <w:ind w:left="1440" w:hanging="1440"/>
+      </w:pPr>
+      <w:rPr>
+        <w:rFonts w:hint="default"/>
+      </w:rPr>
+    </w:lvl>
+    <w:lvl w:ilvl="8">
+      <w:start w:val="1"/>
+      <w:numFmt w:val="decimal"/>
+      <w:lvlText w:val="%1.%2.%3.%4.%5.%6.%7.%8.%9"/>
+      <w:lvlJc w:val="left"/>
+      <w:pPr>
+        <w:ind w:left="1800" w:hanging="1800"/>
+      </w:pPr>
+      <w:rPr>
+        <w:rFonts w:hint="default"/>
+      </w:rPr>
+    </w:lvl>
+  </w:abstractNum>
+  <w:abstractNum w:abstractNumId="1" w15:restartNumberingAfterBreak="0">
     <w:nsid w:val="14F81E6F"/>
     <w:multiLevelType w:val="hybridMultilevel"/>
     <w:tmpl w:val="C55AA532"/>
@@ -1113,7 +1590,7 @@
       </w:pPr>
     </w:lvl>
   </w:abstractNum>
-  <w:abstractNum w:abstractNumId="1" w15:restartNumberingAfterBreak="0">
+  <w:abstractNum w:abstractNumId="2" w15:restartNumberingAfterBreak="0">
     <w:nsid w:val="23745282"/>
     <w:multiLevelType w:val="multilevel"/>
     <w:tmpl w:val="EAAC90E6"/>
@@ -1234,7 +1711,120 @@
       </w:rPr>
     </w:lvl>
   </w:abstractNum>
-  <w:abstractNum w:abstractNumId="2" w15:restartNumberingAfterBreak="0">
+  <w:abstractNum w:abstractNumId="3" w15:restartNumberingAfterBreak="0">
+    <w:nsid w:val="4D450A4D"/>
+    <w:multiLevelType w:val="multilevel"/>
+    <w:tmpl w:val="B254E402"/>
+    <w:lvl w:ilvl="0">
+      <w:start w:val="6"/>
+      <w:numFmt w:val="decimal"/>
+      <w:lvlText w:val="%1"/>
+      <w:lvlJc w:val="left"/>
+      <w:pPr>
+        <w:ind w:left="360" w:hanging="360"/>
+      </w:pPr>
+      <w:rPr>
+        <w:rFonts w:hint="default"/>
+      </w:rPr>
+    </w:lvl>
+    <w:lvl w:ilvl="1">
+      <w:start w:val="1"/>
+      <w:numFmt w:val="decimal"/>
+      <w:lvlText w:val="%1.%2"/>
+      <w:lvlJc w:val="left"/>
+      <w:pPr>
+        <w:ind w:left="360" w:hanging="360"/>
+      </w:pPr>
+      <w:rPr>
+        <w:rFonts w:hint="default"/>
+      </w:rPr>
+    </w:lvl>
+    <w:lvl w:ilvl="2">
+      <w:start w:val="1"/>
+      <w:numFmt w:val="decimal"/>
+      <w:lvlText w:val="%1.%2.%3"/>
+      <w:lvlJc w:val="left"/>
+      <w:pPr>
+        <w:ind w:left="720" w:hanging="720"/>
+      </w:pPr>
+      <w:rPr>
+        <w:rFonts w:hint="default"/>
+      </w:rPr>
+    </w:lvl>
+    <w:lvl w:ilvl="3">
+      <w:start w:val="1"/>
+      <w:numFmt w:val="decimal"/>
+      <w:lvlText w:val="%1.%2.%3.%4"/>
+      <w:lvlJc w:val="left"/>
+      <w:pPr>
+        <w:ind w:left="720" w:hanging="720"/>
+      </w:pPr>
+      <w:rPr>
+        <w:rFonts w:hint="default"/>
+      </w:rPr>
+    </w:lvl>
+    <w:lvl w:ilvl="4">
+      <w:start w:val="1"/>
+      <w:numFmt w:val="decimal"/>
+      <w:lvlText w:val="%1.%2.%3.%4.%5"/>
+      <w:lvlJc w:val="left"/>
+      <w:pPr>
+        <w:ind w:left="1080" w:hanging="1080"/>
+      </w:pPr>
+      <w:rPr>
+        <w:rFonts w:hint="default"/>
+      </w:rPr>
+    </w:lvl>
+    <w:lvl w:ilvl="5">
+      <w:start w:val="1"/>
+      <w:numFmt w:val="decimal"/>
+      <w:lvlText w:val="%1.%2.%3.%4.%5.%6"/>
+      <w:lvlJc w:val="left"/>
+      <w:pPr>
+        <w:ind w:left="1080" w:hanging="1080"/>
+      </w:pPr>
+      <w:rPr>
+        <w:rFonts w:hint="default"/>
+      </w:rPr>
+    </w:lvl>
+    <w:lvl w:ilvl="6">
+      <w:start w:val="1"/>
+      <w:numFmt w:val="decimal"/>
+      <w:lvlText w:val="%1.%2.%3.%4.%5.%6.%7"/>
+      <w:lvlJc w:val="left"/>
+      <w:pPr>
+        <w:ind w:left="1440" w:hanging="1440"/>
+      </w:pPr>
+      <w:rPr>
+        <w:rFonts w:hint="default"/>
+      </w:rPr>
+    </w:lvl>
+    <w:lvl w:ilvl="7">
+      <w:start w:val="1"/>
+      <w:numFmt w:val="decimal"/>
+      <w:lvlText w:val="%1.%2.%3.%4.%5.%6.%7.%8"/>
+      <w:lvlJc w:val="left"/>
+      <w:pPr>
+        <w:ind w:left="1440" w:hanging="1440"/>
+      </w:pPr>
+      <w:rPr>
+        <w:rFonts w:hint="default"/>
+      </w:rPr>
+    </w:lvl>
+    <w:lvl w:ilvl="8">
+      <w:start w:val="1"/>
+      <w:numFmt w:val="decimal"/>
+      <w:lvlText w:val="%1.%2.%3.%4.%5.%6.%7.%8.%9"/>
+      <w:lvlJc w:val="left"/>
+      <w:pPr>
+        <w:ind w:left="1800" w:hanging="1800"/>
+      </w:pPr>
+      <w:rPr>
+        <w:rFonts w:hint="default"/>
+      </w:rPr>
+    </w:lvl>
+  </w:abstractNum>
+  <w:abstractNum w:abstractNumId="4" w15:restartNumberingAfterBreak="0">
     <w:nsid w:val="4F3F7449"/>
     <w:multiLevelType w:val="hybridMultilevel"/>
     <w:tmpl w:val="44DE6FF4"/>
@@ -1324,13 +1914,19 @@
     </w:lvl>
   </w:abstractNum>
   <w:num w:numId="1">
+    <w:abstractNumId w:val="4"/>
+  </w:num>
+  <w:num w:numId="2">
     <w:abstractNumId w:val="2"/>
   </w:num>
-  <w:num w:numId="2">
+  <w:num w:numId="3">
     <w:abstractNumId w:val="1"/>
   </w:num>
-  <w:num w:numId="3">
+  <w:num w:numId="4">
     <w:abstractNumId w:val="0"/>
+  </w:num>
+  <w:num w:numId="5">
+    <w:abstractNumId w:val="3"/>
   </w:num>
 </w:numbering>
 </file>

</xml_diff>